<commit_message>
Update "git ignore" + Add music part (player with Play/Pause and get files)
</commit_message>
<xml_diff>
--- a/Journal de bord/Jerome.docx
+++ b/Journal de bord/Jerome.docx
@@ -9,6 +9,9 @@
       <w:r>
         <w:t>26 octobre</w:t>
       </w:r>
+      <w:r>
+        <w:t xml:space="preserve"> -</w:t>
+      </w:r>
     </w:p>
     <w:p>
       <w:pPr>
@@ -89,9 +92,79 @@
       <w:r>
         <w:t>2 novembre</w:t>
       </w:r>
+      <w:r>
+        <w:t xml:space="preserve"> –</w:t>
+      </w:r>
+    </w:p>
+    <w:p>
+      <w:pPr>
+        <w:pStyle w:val="Paragraphedeliste"/>
+        <w:numPr>
+          <w:ilvl w:val="0"/>
+          <w:numId w:val="2"/>
+        </w:numPr>
+      </w:pPr>
+      <w:r>
+        <w:t>Conception du lecteur audio Flat 5</w:t>
+      </w:r>
+    </w:p>
+    <w:p>
+      <w:pPr>
+        <w:pStyle w:val="Paragraphedeliste"/>
+        <w:numPr>
+          <w:ilvl w:val="1"/>
+          <w:numId w:val="2"/>
+        </w:numPr>
+      </w:pPr>
+      <w:r>
+        <w:t>Play/Pause</w:t>
+      </w:r>
+    </w:p>
+    <w:p>
+      <w:pPr>
+        <w:pStyle w:val="Paragraphedeliste"/>
+        <w:numPr>
+          <w:ilvl w:val="1"/>
+          <w:numId w:val="2"/>
+        </w:numPr>
+      </w:pPr>
+      <w:r>
+        <w:t xml:space="preserve">Double click to </w:t>
+      </w:r>
+      <w:proofErr w:type="spellStart"/>
+      <w:r>
+        <w:t>play</w:t>
+      </w:r>
+      <w:proofErr w:type="spellEnd"/>
+    </w:p>
+    <w:p>
+      <w:pPr>
+        <w:pStyle w:val="Paragraphedeliste"/>
+        <w:numPr>
+          <w:ilvl w:val="1"/>
+          <w:numId w:val="2"/>
+        </w:numPr>
+      </w:pPr>
+      <w:proofErr w:type="spellStart"/>
+      <w:r>
+        <w:t>Get</w:t>
+      </w:r>
+      <w:proofErr w:type="spellEnd"/>
+      <w:r>
+        <w:t xml:space="preserve"> local music files</w:t>
+      </w:r>
       <w:bookmarkStart w:id="0" w:name="_GoBack"/>
       <w:bookmarkEnd w:id="0"/>
     </w:p>
+    <w:p>
+      <w:pPr>
+        <w:pStyle w:val="Titre1"/>
+      </w:pPr>
+      <w:r>
+        <w:t>9 novembre -</w:t>
+      </w:r>
+    </w:p>
+    <w:p/>
     <w:sectPr>
       <w:pgSz w:w="11906" w:h="16838"/>
       <w:pgMar w:top="1417" w:right="1417" w:bottom="1417" w:left="1417" w:header="708" w:footer="708" w:gutter="0"/>
@@ -217,8 +290,124 @@
       </w:rPr>
     </w:lvl>
   </w:abstractNum>
+  <w:abstractNum w:abstractNumId="1" w15:restartNumberingAfterBreak="0">
+    <w:nsid w:val="416F71D6"/>
+    <w:multiLevelType w:val="hybridMultilevel"/>
+    <w:tmpl w:val="CBDA1728"/>
+    <w:lvl w:ilvl="0" w:tplc="100C0001">
+      <w:start w:val="1"/>
+      <w:numFmt w:val="bullet"/>
+      <w:lvlText w:val=""/>
+      <w:lvlJc w:val="left"/>
+      <w:pPr>
+        <w:ind w:left="720" w:hanging="360"/>
+      </w:pPr>
+      <w:rPr>
+        <w:rFonts w:ascii="Symbol" w:hAnsi="Symbol" w:hint="default"/>
+      </w:rPr>
+    </w:lvl>
+    <w:lvl w:ilvl="1" w:tplc="100C0003">
+      <w:start w:val="1"/>
+      <w:numFmt w:val="bullet"/>
+      <w:lvlText w:val="o"/>
+      <w:lvlJc w:val="left"/>
+      <w:pPr>
+        <w:ind w:left="1440" w:hanging="360"/>
+      </w:pPr>
+      <w:rPr>
+        <w:rFonts w:ascii="Courier New" w:hAnsi="Courier New" w:cs="Courier New" w:hint="default"/>
+      </w:rPr>
+    </w:lvl>
+    <w:lvl w:ilvl="2" w:tplc="100C0005" w:tentative="1">
+      <w:start w:val="1"/>
+      <w:numFmt w:val="bullet"/>
+      <w:lvlText w:val=""/>
+      <w:lvlJc w:val="left"/>
+      <w:pPr>
+        <w:ind w:left="2160" w:hanging="360"/>
+      </w:pPr>
+      <w:rPr>
+        <w:rFonts w:ascii="Wingdings" w:hAnsi="Wingdings" w:hint="default"/>
+      </w:rPr>
+    </w:lvl>
+    <w:lvl w:ilvl="3" w:tplc="100C0001" w:tentative="1">
+      <w:start w:val="1"/>
+      <w:numFmt w:val="bullet"/>
+      <w:lvlText w:val=""/>
+      <w:lvlJc w:val="left"/>
+      <w:pPr>
+        <w:ind w:left="2880" w:hanging="360"/>
+      </w:pPr>
+      <w:rPr>
+        <w:rFonts w:ascii="Symbol" w:hAnsi="Symbol" w:hint="default"/>
+      </w:rPr>
+    </w:lvl>
+    <w:lvl w:ilvl="4" w:tplc="100C0003" w:tentative="1">
+      <w:start w:val="1"/>
+      <w:numFmt w:val="bullet"/>
+      <w:lvlText w:val="o"/>
+      <w:lvlJc w:val="left"/>
+      <w:pPr>
+        <w:ind w:left="3600" w:hanging="360"/>
+      </w:pPr>
+      <w:rPr>
+        <w:rFonts w:ascii="Courier New" w:hAnsi="Courier New" w:cs="Courier New" w:hint="default"/>
+      </w:rPr>
+    </w:lvl>
+    <w:lvl w:ilvl="5" w:tplc="100C0005" w:tentative="1">
+      <w:start w:val="1"/>
+      <w:numFmt w:val="bullet"/>
+      <w:lvlText w:val=""/>
+      <w:lvlJc w:val="left"/>
+      <w:pPr>
+        <w:ind w:left="4320" w:hanging="360"/>
+      </w:pPr>
+      <w:rPr>
+        <w:rFonts w:ascii="Wingdings" w:hAnsi="Wingdings" w:hint="default"/>
+      </w:rPr>
+    </w:lvl>
+    <w:lvl w:ilvl="6" w:tplc="100C0001" w:tentative="1">
+      <w:start w:val="1"/>
+      <w:numFmt w:val="bullet"/>
+      <w:lvlText w:val=""/>
+      <w:lvlJc w:val="left"/>
+      <w:pPr>
+        <w:ind w:left="5040" w:hanging="360"/>
+      </w:pPr>
+      <w:rPr>
+        <w:rFonts w:ascii="Symbol" w:hAnsi="Symbol" w:hint="default"/>
+      </w:rPr>
+    </w:lvl>
+    <w:lvl w:ilvl="7" w:tplc="100C0003" w:tentative="1">
+      <w:start w:val="1"/>
+      <w:numFmt w:val="bullet"/>
+      <w:lvlText w:val="o"/>
+      <w:lvlJc w:val="left"/>
+      <w:pPr>
+        <w:ind w:left="5760" w:hanging="360"/>
+      </w:pPr>
+      <w:rPr>
+        <w:rFonts w:ascii="Courier New" w:hAnsi="Courier New" w:cs="Courier New" w:hint="default"/>
+      </w:rPr>
+    </w:lvl>
+    <w:lvl w:ilvl="8" w:tplc="100C0005" w:tentative="1">
+      <w:start w:val="1"/>
+      <w:numFmt w:val="bullet"/>
+      <w:lvlText w:val=""/>
+      <w:lvlJc w:val="left"/>
+      <w:pPr>
+        <w:ind w:left="6480" w:hanging="360"/>
+      </w:pPr>
+      <w:rPr>
+        <w:rFonts w:ascii="Wingdings" w:hAnsi="Wingdings" w:hint="default"/>
+      </w:rPr>
+    </w:lvl>
+  </w:abstractNum>
   <w:num w:numId="1">
     <w:abstractNumId w:val="0"/>
+  </w:num>
+  <w:num w:numId="2">
+    <w:abstractNumId w:val="1"/>
   </w:num>
 </w:numbering>
 </file>
@@ -638,6 +827,28 @@
       <w:szCs w:val="32"/>
     </w:rPr>
   </w:style>
+  <w:style w:type="paragraph" w:styleId="Titre2">
+    <w:name w:val="heading 2"/>
+    <w:basedOn w:val="Normal"/>
+    <w:next w:val="Normal"/>
+    <w:link w:val="Titre2Car"/>
+    <w:uiPriority w:val="9"/>
+    <w:unhideWhenUsed/>
+    <w:qFormat/>
+    <w:rsid w:val="000311D8"/>
+    <w:pPr>
+      <w:keepNext/>
+      <w:keepLines/>
+      <w:spacing w:before="40" w:after="0"/>
+      <w:outlineLvl w:val="1"/>
+    </w:pPr>
+    <w:rPr>
+      <w:rFonts w:asciiTheme="majorHAnsi" w:eastAsiaTheme="majorEastAsia" w:hAnsiTheme="majorHAnsi" w:cstheme="majorBidi"/>
+      <w:color w:val="2E74B5" w:themeColor="accent1" w:themeShade="BF"/>
+      <w:sz w:val="26"/>
+      <w:szCs w:val="26"/>
+    </w:rPr>
+  </w:style>
   <w:style w:type="character" w:default="1" w:styleId="Policepardfaut">
     <w:name w:val="Default Paragraph Font"/>
     <w:uiPriority w:val="1"/>
@@ -688,6 +899,19 @@
       <w:ind w:left="720"/>
       <w:contextualSpacing/>
     </w:pPr>
+  </w:style>
+  <w:style w:type="character" w:customStyle="1" w:styleId="Titre2Car">
+    <w:name w:val="Titre 2 Car"/>
+    <w:basedOn w:val="Policepardfaut"/>
+    <w:link w:val="Titre2"/>
+    <w:uiPriority w:val="9"/>
+    <w:rsid w:val="000311D8"/>
+    <w:rPr>
+      <w:rFonts w:asciiTheme="majorHAnsi" w:eastAsiaTheme="majorEastAsia" w:hAnsiTheme="majorHAnsi" w:cstheme="majorBidi"/>
+      <w:color w:val="2E74B5" w:themeColor="accent1" w:themeShade="BF"/>
+      <w:sz w:val="26"/>
+      <w:szCs w:val="26"/>
+    </w:rPr>
   </w:style>
 </w:styles>
 </file>

</xml_diff>

<commit_message>
Update Audio Player (buttons play/pause, prev, next) and final presentation export
</commit_message>
<xml_diff>
--- a/Journal de bord/Jerome.docx
+++ b/Journal de bord/Jerome.docx
@@ -22,15 +22,7 @@
         </w:numPr>
       </w:pPr>
       <w:r>
-        <w:t xml:space="preserve">Essai avec l’API </w:t>
-      </w:r>
-      <w:proofErr w:type="spellStart"/>
-      <w:r>
-        <w:t>VLCj</w:t>
-      </w:r>
-      <w:proofErr w:type="spellEnd"/>
-      <w:r>
-        <w:t xml:space="preserve"> pour le cas de la lecture de musique</w:t>
+        <w:t>Essai avec l’API VLCj pour le cas de la lecture de musique</w:t>
       </w:r>
     </w:p>
     <w:p>
@@ -42,15 +34,7 @@
         </w:numPr>
       </w:pPr>
       <w:r>
-        <w:t xml:space="preserve">Recherche d’informations sur la programmation à l’aide de </w:t>
-      </w:r>
-      <w:proofErr w:type="spellStart"/>
-      <w:r>
-        <w:t>JavaFX</w:t>
-      </w:r>
-      <w:proofErr w:type="spellEnd"/>
-      <w:r>
-        <w:t xml:space="preserve"> 8</w:t>
+        <w:t>Recherche d’informations sur la programmation à l’aide de JavaFX 8</w:t>
       </w:r>
     </w:p>
     <w:p>
@@ -74,15 +58,7 @@
         </w:numPr>
       </w:pPr>
       <w:r>
-        <w:t xml:space="preserve">Conception d’interface graphique à l’aide du </w:t>
-      </w:r>
-      <w:proofErr w:type="spellStart"/>
-      <w:r>
-        <w:t>SceneBuilder</w:t>
-      </w:r>
-      <w:proofErr w:type="spellEnd"/>
-      <w:r>
-        <w:t xml:space="preserve"> 2.0</w:t>
+        <w:t>Conception d’interface graphique à l’aide du SceneBuilder 2.0</w:t>
       </w:r>
     </w:p>
     <w:p>
@@ -129,13 +105,8 @@
         </w:numPr>
       </w:pPr>
       <w:r>
-        <w:t xml:space="preserve">Double click to </w:t>
-      </w:r>
-      <w:proofErr w:type="spellStart"/>
-      <w:r>
-        <w:t>play</w:t>
-      </w:r>
-      <w:proofErr w:type="spellEnd"/>
+        <w:t>Double click to play</w:t>
+      </w:r>
     </w:p>
     <w:p>
       <w:pPr>
@@ -145,24 +116,92 @@
           <w:numId w:val="2"/>
         </w:numPr>
       </w:pPr>
-      <w:proofErr w:type="spellStart"/>
-      <w:r>
-        <w:t>Get</w:t>
-      </w:r>
-      <w:proofErr w:type="spellEnd"/>
-      <w:r>
-        <w:t xml:space="preserve"> local music files</w:t>
-      </w:r>
+      <w:r>
+        <w:t>Get local music files</w:t>
+      </w:r>
+    </w:p>
+    <w:p>
+      <w:pPr>
+        <w:pStyle w:val="Titre1"/>
+      </w:pPr>
+      <w:r>
+        <w:t xml:space="preserve">9 novembre </w:t>
+      </w:r>
+      <w:r>
+        <w:t>–</w:t>
+      </w:r>
+    </w:p>
+    <w:p>
+      <w:pPr>
+        <w:pStyle w:val="Paragraphedeliste"/>
+        <w:numPr>
+          <w:ilvl w:val="0"/>
+          <w:numId w:val="2"/>
+        </w:numPr>
+      </w:pPr>
+      <w:r>
+        <w:t>Conception du lecteur audio Flat 5</w:t>
+      </w:r>
+    </w:p>
+    <w:p>
+      <w:pPr>
+        <w:pStyle w:val="Paragraphedeliste"/>
+        <w:numPr>
+          <w:ilvl w:val="1"/>
+          <w:numId w:val="2"/>
+        </w:numPr>
+      </w:pPr>
+      <w:r>
+        <w:t>Previous/Next</w:t>
+      </w:r>
+    </w:p>
+    <w:p>
+      <w:pPr>
+        <w:pStyle w:val="Paragraphedeliste"/>
+        <w:numPr>
+          <w:ilvl w:val="1"/>
+          <w:numId w:val="2"/>
+        </w:numPr>
+      </w:pPr>
+      <w:r>
+        <w:t>Récupération des tags id3 et affichage dans des colonnes de tableau</w:t>
+      </w:r>
+    </w:p>
+    <w:p>
+      <w:pPr>
+        <w:pStyle w:val="Paragraphedeliste"/>
+        <w:numPr>
+          <w:ilvl w:val="1"/>
+          <w:numId w:val="2"/>
+        </w:numPr>
+      </w:pPr>
+      <w:r>
+        <w:t>Implémentation des temps de début et fin ainsi que du slider</w:t>
+      </w:r>
+    </w:p>
+    <w:p>
+      <w:pPr>
+        <w:pStyle w:val="Paragraphedeliste"/>
+        <w:numPr>
+          <w:ilvl w:val="0"/>
+          <w:numId w:val="2"/>
+        </w:numPr>
+      </w:pPr>
+      <w:r>
+        <w:t>Conception de la présentation PowerPoint pour l’état intermédiaire</w:t>
+      </w:r>
+    </w:p>
+    <w:p>
+      <w:pPr>
+        <w:pStyle w:val="Titre1"/>
+      </w:pPr>
+      <w:r>
+        <w:t xml:space="preserve">16 novembre – </w:t>
+      </w:r>
+    </w:p>
+    <w:p>
       <w:bookmarkStart w:id="0" w:name="_GoBack"/>
       <w:bookmarkEnd w:id="0"/>
-    </w:p>
-    <w:p>
-      <w:pPr>
-        <w:pStyle w:val="Titre1"/>
-      </w:pPr>
-      <w:r>
-        <w:t>9 novembre -</w:t>
-      </w:r>
     </w:p>
     <w:p/>
     <w:sectPr>
@@ -293,7 +332,7 @@
   <w:abstractNum w:abstractNumId="1" w15:restartNumberingAfterBreak="0">
     <w:nsid w:val="416F71D6"/>
     <w:multiLevelType w:val="hybridMultilevel"/>
-    <w:tmpl w:val="CBDA1728"/>
+    <w:tmpl w:val="2D186F86"/>
     <w:lvl w:ilvl="0" w:tplc="100C0001">
       <w:start w:val="1"/>
       <w:numFmt w:val="bullet"/>

</xml_diff>